<commit_message>
feat: Submitted PROG2113 Module 04 HOP and resubmissions for previous modules
</commit_message>
<xml_diff>
--- a/Courses/PROG2113 - HTML and CSS/Modules/Module 04 - Visual Elements and Graphics/Assignments/A4-2_MC-FTE.docx
+++ b/Courses/PROG2113 - HTML and CSS/Modules/Module 04 - Visual Elements and Graphics/Assignments/A4-2_MC-FTE.docx
@@ -49,11 +49,321 @@
         <w:t>Fill in the Missing Code</w:t>
       </w:r>
     </w:p>
+    <w:p>
+      <w:r>
+        <w:t>&lt;!DOCTYPE html&gt;</w:t>
+      </w:r>
+    </w:p>
+    <w:p>
+      <w:r>
+        <w:t>&lt;html lang="en"&gt;</w:t>
+      </w:r>
+    </w:p>
+    <w:p>
+      <w:r>
+        <w:t>&lt;head&gt;</w:t>
+      </w:r>
+    </w:p>
+    <w:p>
+      <w:r>
+        <w:t>&lt;title&gt;CircleSoft Design&lt;/title&gt;</w:t>
+      </w:r>
+    </w:p>
+    <w:p>
+      <w:r>
+        <w:t>&lt;meta charset="utf-8"&gt;</w:t>
+      </w:r>
+    </w:p>
+    <w:p>
+      <w:r>
+        <w:t>&lt;style&gt;</w:t>
+      </w:r>
+    </w:p>
+    <w:p>
+      <w:pPr>
+        <w:rPr>
+          <w:color w:val="FF0000"/>
+        </w:rPr>
+      </w:pPr>
+      <w:r>
+        <w:t xml:space="preserve">body { </w:t>
+      </w:r>
+      <w:r>
+        <w:rPr>
+          <w:color w:val="FF0000"/>
+        </w:rPr>
+        <w:t>background-color: #0066CC;</w:t>
+      </w:r>
+    </w:p>
+    <w:p>
+      <w:pPr>
+        <w:rPr>
+          <w:color w:val="FF0000"/>
+        </w:rPr>
+      </w:pPr>
+      <w:r>
+        <w:rPr>
+          <w:color w:val="FF0000"/>
+        </w:rPr>
+        <w:t xml:space="preserve">      </w:t>
+      </w:r>
+      <w:r>
+        <w:rPr>
+          <w:color w:val="FF0000"/>
+        </w:rPr>
+        <w:tab/>
+        <w:t xml:space="preserve">  </w:t>
+      </w:r>
+      <w:r>
+        <w:t xml:space="preserve">color: </w:t>
+      </w:r>
+      <w:r>
+        <w:rPr>
+          <w:color w:val="FF0000"/>
+        </w:rPr>
+        <w:t>#CCCCCC;</w:t>
+      </w:r>
+    </w:p>
+    <w:p>
+      <w:r>
+        <w:t>}</w:t>
+      </w:r>
+    </w:p>
+    <w:p>
+      <w:r>
+        <w:t>&lt;/style&gt;</w:t>
+      </w:r>
+    </w:p>
+    <w:p>
+      <w:r>
+        <w:t>&lt;/head&gt;</w:t>
+      </w:r>
+    </w:p>
+    <w:p>
+      <w:r>
+        <w:t>&lt;body&gt;</w:t>
+      </w:r>
+    </w:p>
+    <w:p>
+      <w:r>
+        <w:t xml:space="preserve"> &lt;div&gt;</w:t>
+      </w:r>
+    </w:p>
+    <w:p>
+      <w:r>
+        <w:t xml:space="preserve"> &lt;a href=</w:t>
+      </w:r>
+      <w:r>
+        <w:rPr>
+          <w:color w:val="FF0000"/>
+        </w:rPr>
+        <w:t>"</w:t>
+      </w:r>
+      <w:r>
+        <w:rPr>
+          <w:color w:val="FF0000"/>
+        </w:rPr>
+        <w:t>services.html</w:t>
+      </w:r>
+      <w:r>
+        <w:rPr>
+          <w:color w:val="FF0000"/>
+        </w:rPr>
+        <w:t>"</w:t>
+      </w:r>
+      <w:r>
+        <w:t>&gt;&lt;img src="logo.gif" alt=</w:t>
+      </w:r>
+      <w:r>
+        <w:rPr>
+          <w:color w:val="FF0000"/>
+        </w:rPr>
+        <w:t>"</w:t>
+      </w:r>
+      <w:r>
+        <w:t xml:space="preserve"> </w:t>
+      </w:r>
+      <w:r>
+        <w:rPr>
+          <w:color w:val="FF0000"/>
+        </w:rPr>
+        <w:t>CircleSoft</w:t>
+      </w:r>
+      <w:r>
+        <w:rPr>
+          <w:color w:val="FF0000"/>
+        </w:rPr>
+        <w:t xml:space="preserve"> </w:t>
+      </w:r>
+      <w:r>
+        <w:rPr>
+          <w:color w:val="FF0000"/>
+        </w:rPr>
+        <w:t>Logo</w:t>
+      </w:r>
+      <w:r>
+        <w:rPr>
+          <w:color w:val="FF0000"/>
+        </w:rPr>
+        <w:t>"</w:t>
+      </w:r>
+      <w:r>
+        <w:t xml:space="preserve"> height="100"</w:t>
+      </w:r>
+    </w:p>
+    <w:p>
+      <w:r>
+        <w:t>width="1000"&gt;</w:t>
+      </w:r>
+    </w:p>
+    <w:p>
+      <w:r>
+        <w:t xml:space="preserve"> &lt;br&gt;Enter CircleSoft Design&lt;/a&gt;</w:t>
+      </w:r>
+    </w:p>
+    <w:p>
+      <w:r>
+        <w:t>&lt;/div&gt;</w:t>
+      </w:r>
+    </w:p>
+    <w:p>
+      <w:r>
+        <w:t>&lt;/body&gt;</w:t>
+      </w:r>
+    </w:p>
+    <w:p>
+      <w:r>
+        <w:t>&lt;/html&gt;</w:t>
+      </w:r>
+    </w:p>
+    <w:p>
+      <w:pPr>
+        <w:rPr>
+          <w:color w:val="FF0000"/>
+        </w:rPr>
+      </w:pPr>
+      <w:r>
+        <w:rPr>
+          <w:color w:val="FF0000"/>
+        </w:rPr>
+        <w:t xml:space="preserve">I added </w:t>
+      </w:r>
+      <w:r>
+        <w:rPr>
+          <w:color w:val="FF0000"/>
+        </w:rPr>
+        <w:t xml:space="preserve">good </w:t>
+      </w:r>
+      <w:r>
+        <w:rPr>
+          <w:color w:val="FF0000"/>
+        </w:rPr>
+        <w:t>contra</w:t>
+      </w:r>
+      <w:r>
+        <w:rPr>
+          <w:color w:val="FF0000"/>
+        </w:rPr>
+        <w:t>st colors for background and text.  Also, I gave the correct href=”services.html” and an alt=</w:t>
+      </w:r>
+      <w:r>
+        <w:rPr>
+          <w:color w:val="FF0000"/>
+        </w:rPr>
+        <w:t>"</w:t>
+      </w:r>
+      <w:r>
+        <w:t xml:space="preserve"> </w:t>
+      </w:r>
+      <w:r>
+        <w:rPr>
+          <w:color w:val="FF0000"/>
+        </w:rPr>
+        <w:t>CircleSoft</w:t>
+      </w:r>
+      <w:r>
+        <w:rPr>
+          <w:color w:val="FF0000"/>
+        </w:rPr>
+        <w:t xml:space="preserve"> </w:t>
+      </w:r>
+      <w:r>
+        <w:rPr>
+          <w:color w:val="FF0000"/>
+        </w:rPr>
+        <w:t>Logo"</w:t>
+      </w:r>
+      <w:r>
+        <w:rPr>
+          <w:color w:val="FF0000"/>
+        </w:rPr>
+        <w:t xml:space="preserve"> describing the logo for accessibility.</w:t>
+      </w:r>
+    </w:p>
     <w:p/>
     <w:p/>
     <w:p/>
     <w:p/>
-    <w:p/>
+    <w:p>
+      <w:pPr>
+        <w:rPr>
+          <w:b/>
+          <w:bCs/>
+          <w:sz w:val="24"/>
+          <w:szCs w:val="24"/>
+        </w:rPr>
+      </w:pPr>
+    </w:p>
+    <w:p>
+      <w:pPr>
+        <w:rPr>
+          <w:b/>
+          <w:bCs/>
+          <w:sz w:val="24"/>
+          <w:szCs w:val="24"/>
+        </w:rPr>
+      </w:pPr>
+    </w:p>
+    <w:p>
+      <w:pPr>
+        <w:rPr>
+          <w:b/>
+          <w:bCs/>
+          <w:sz w:val="24"/>
+          <w:szCs w:val="24"/>
+        </w:rPr>
+      </w:pPr>
+    </w:p>
+    <w:p>
+      <w:pPr>
+        <w:rPr>
+          <w:b/>
+          <w:bCs/>
+          <w:sz w:val="24"/>
+          <w:szCs w:val="24"/>
+        </w:rPr>
+      </w:pPr>
+    </w:p>
+    <w:p>
+      <w:pPr>
+        <w:rPr>
+          <w:b/>
+          <w:bCs/>
+          <w:sz w:val="24"/>
+          <w:szCs w:val="24"/>
+        </w:rPr>
+      </w:pPr>
+    </w:p>
+    <w:p>
+      <w:pPr>
+        <w:rPr>
+          <w:b/>
+          <w:bCs/>
+          <w:sz w:val="24"/>
+          <w:szCs w:val="24"/>
+        </w:rPr>
+      </w:pPr>
+    </w:p>
     <w:p>
       <w:pPr>
         <w:rPr>
@@ -104,12 +414,169 @@
     <w:p>
       <w:pPr>
         <w:rPr>
-          <w:b/>
-          <w:bCs/>
-          <w:sz w:val="24"/>
-          <w:szCs w:val="24"/>
-        </w:rPr>
-      </w:pPr>
+          <w:sz w:val="24"/>
+          <w:szCs w:val="24"/>
+        </w:rPr>
+      </w:pPr>
+      <w:r>
+        <w:rPr>
+          <w:sz w:val="24"/>
+          <w:szCs w:val="24"/>
+        </w:rPr>
+        <w:t>&lt;!DOCTYPE html&gt;</w:t>
+      </w:r>
+    </w:p>
+    <w:p>
+      <w:pPr>
+        <w:rPr>
+          <w:sz w:val="24"/>
+          <w:szCs w:val="24"/>
+        </w:rPr>
+      </w:pPr>
+      <w:r>
+        <w:rPr>
+          <w:sz w:val="24"/>
+          <w:szCs w:val="24"/>
+        </w:rPr>
+        <w:t>&lt;html lang="en"&gt;</w:t>
+      </w:r>
+    </w:p>
+    <w:p>
+      <w:pPr>
+        <w:rPr>
+          <w:sz w:val="24"/>
+          <w:szCs w:val="24"/>
+        </w:rPr>
+      </w:pPr>
+      <w:r>
+        <w:rPr>
+          <w:sz w:val="24"/>
+          <w:szCs w:val="24"/>
+        </w:rPr>
+        <w:t>&lt;head&gt;</w:t>
+      </w:r>
+    </w:p>
+    <w:p>
+      <w:pPr>
+        <w:rPr>
+          <w:sz w:val="24"/>
+          <w:szCs w:val="24"/>
+        </w:rPr>
+      </w:pPr>
+      <w:r>
+        <w:rPr>
+          <w:sz w:val="24"/>
+          <w:szCs w:val="24"/>
+        </w:rPr>
+        <w:t>&lt;title&gt;Find the Error&lt;title&gt;</w:t>
+      </w:r>
+    </w:p>
+    <w:p>
+      <w:pPr>
+        <w:rPr>
+          <w:sz w:val="24"/>
+          <w:szCs w:val="24"/>
+        </w:rPr>
+      </w:pPr>
+      <w:r>
+        <w:rPr>
+          <w:sz w:val="24"/>
+          <w:szCs w:val="24"/>
+        </w:rPr>
+        <w:t>&lt;meta charset="utf-8"&gt;</w:t>
+      </w:r>
+    </w:p>
+    <w:p>
+      <w:pPr>
+        <w:rPr>
+          <w:sz w:val="24"/>
+          <w:szCs w:val="24"/>
+        </w:rPr>
+      </w:pPr>
+      <w:r>
+        <w:rPr>
+          <w:sz w:val="24"/>
+          <w:szCs w:val="24"/>
+        </w:rPr>
+        <w:t>&lt;/head&gt;</w:t>
+      </w:r>
+    </w:p>
+    <w:p>
+      <w:pPr>
+        <w:rPr>
+          <w:sz w:val="24"/>
+          <w:szCs w:val="24"/>
+        </w:rPr>
+      </w:pPr>
+      <w:r>
+        <w:rPr>
+          <w:sz w:val="24"/>
+          <w:szCs w:val="24"/>
+        </w:rPr>
+        <w:t>&lt;body&gt;</w:t>
+      </w:r>
+    </w:p>
+    <w:p>
+      <w:pPr>
+        <w:rPr>
+          <w:sz w:val="24"/>
+          <w:szCs w:val="24"/>
+        </w:rPr>
+      </w:pPr>
+      <w:r>
+        <w:rPr>
+          <w:sz w:val="24"/>
+          <w:szCs w:val="24"/>
+        </w:rPr>
+        <w:t>&lt;img src="trillium.jpg" height="100" width="100"&gt;</w:t>
+      </w:r>
+    </w:p>
+    <w:p>
+      <w:pPr>
+        <w:rPr>
+          <w:sz w:val="24"/>
+          <w:szCs w:val="24"/>
+        </w:rPr>
+      </w:pPr>
+      <w:r>
+        <w:rPr>
+          <w:sz w:val="24"/>
+          <w:szCs w:val="24"/>
+        </w:rPr>
+        <w:t>&lt;/body&gt;</w:t>
+      </w:r>
+    </w:p>
+    <w:p>
+      <w:pPr>
+        <w:rPr>
+          <w:sz w:val="24"/>
+          <w:szCs w:val="24"/>
+        </w:rPr>
+      </w:pPr>
+      <w:r>
+        <w:rPr>
+          <w:sz w:val="24"/>
+          <w:szCs w:val="24"/>
+        </w:rPr>
+        <w:t>&lt;/html&gt;</w:t>
+      </w:r>
+    </w:p>
+    <w:p>
+      <w:pPr>
+        <w:rPr>
+          <w:color w:val="C00000"/>
+          <w:sz w:val="24"/>
+          <w:szCs w:val="24"/>
+        </w:rPr>
+      </w:pPr>
+      <w:r>
+        <w:rPr>
+          <w:color w:val="C00000"/>
+          <w:sz w:val="24"/>
+          <w:szCs w:val="24"/>
+        </w:rPr>
+        <w:t>The image does not look right because the aspect ratio is not correct being set for 100 x 100.  I modified that to display correctly.  Also, to provide accessibility I modified the &lt;img&gt; tag to include alt=”Triillium Image”.</w:t>
+      </w:r>
     </w:p>
     <w:p>
       <w:pPr>
@@ -128,6 +595,202 @@
           <w:szCs w:val="24"/>
         </w:rPr>
         <w:t>After:</w:t>
+      </w:r>
+    </w:p>
+    <w:p>
+      <w:pPr>
+        <w:rPr>
+          <w:sz w:val="24"/>
+          <w:szCs w:val="24"/>
+        </w:rPr>
+      </w:pPr>
+      <w:r>
+        <w:rPr>
+          <w:sz w:val="24"/>
+          <w:szCs w:val="24"/>
+        </w:rPr>
+        <w:t>&lt;!DOCTYPE html&gt;</w:t>
+      </w:r>
+    </w:p>
+    <w:p>
+      <w:pPr>
+        <w:rPr>
+          <w:sz w:val="24"/>
+          <w:szCs w:val="24"/>
+        </w:rPr>
+      </w:pPr>
+      <w:r>
+        <w:rPr>
+          <w:sz w:val="24"/>
+          <w:szCs w:val="24"/>
+        </w:rPr>
+        <w:t>&lt;html lang="en"&gt;</w:t>
+      </w:r>
+    </w:p>
+    <w:p>
+      <w:pPr>
+        <w:rPr>
+          <w:sz w:val="24"/>
+          <w:szCs w:val="24"/>
+        </w:rPr>
+      </w:pPr>
+      <w:r>
+        <w:rPr>
+          <w:sz w:val="24"/>
+          <w:szCs w:val="24"/>
+        </w:rPr>
+        <w:t>&lt;head&gt;</w:t>
+      </w:r>
+    </w:p>
+    <w:p>
+      <w:pPr>
+        <w:rPr>
+          <w:sz w:val="24"/>
+          <w:szCs w:val="24"/>
+        </w:rPr>
+      </w:pPr>
+      <w:r>
+        <w:rPr>
+          <w:sz w:val="24"/>
+          <w:szCs w:val="24"/>
+        </w:rPr>
+        <w:t>&lt;title&gt;Find the Error&lt;title&gt;</w:t>
+      </w:r>
+    </w:p>
+    <w:p>
+      <w:pPr>
+        <w:rPr>
+          <w:sz w:val="24"/>
+          <w:szCs w:val="24"/>
+        </w:rPr>
+      </w:pPr>
+      <w:r>
+        <w:rPr>
+          <w:sz w:val="24"/>
+          <w:szCs w:val="24"/>
+        </w:rPr>
+        <w:t>&lt;meta charset="utf-8"&gt;</w:t>
+      </w:r>
+    </w:p>
+    <w:p>
+      <w:pPr>
+        <w:rPr>
+          <w:sz w:val="24"/>
+          <w:szCs w:val="24"/>
+        </w:rPr>
+      </w:pPr>
+      <w:r>
+        <w:rPr>
+          <w:sz w:val="24"/>
+          <w:szCs w:val="24"/>
+        </w:rPr>
+        <w:t>&lt;/head&gt;</w:t>
+      </w:r>
+    </w:p>
+    <w:p>
+      <w:pPr>
+        <w:rPr>
+          <w:sz w:val="24"/>
+          <w:szCs w:val="24"/>
+        </w:rPr>
+      </w:pPr>
+      <w:r>
+        <w:rPr>
+          <w:sz w:val="24"/>
+          <w:szCs w:val="24"/>
+        </w:rPr>
+        <w:t>&lt;body&gt;</w:t>
+      </w:r>
+    </w:p>
+    <w:p>
+      <w:pPr>
+        <w:rPr>
+          <w:sz w:val="24"/>
+          <w:szCs w:val="24"/>
+        </w:rPr>
+      </w:pPr>
+      <w:r>
+        <w:rPr>
+          <w:sz w:val="24"/>
+          <w:szCs w:val="24"/>
+        </w:rPr>
+        <w:t xml:space="preserve">&lt;img src="trillium.jpg" </w:t>
+      </w:r>
+      <w:r>
+        <w:rPr>
+          <w:color w:val="C00000"/>
+          <w:sz w:val="24"/>
+          <w:szCs w:val="24"/>
+        </w:rPr>
+        <w:t>alt="Trillium Image"</w:t>
+      </w:r>
+      <w:r>
+        <w:rPr>
+          <w:sz w:val="24"/>
+          <w:szCs w:val="24"/>
+        </w:rPr>
+        <w:t xml:space="preserve"> </w:t>
+      </w:r>
+      <w:r>
+        <w:rPr>
+          <w:color w:val="C00000"/>
+          <w:sz w:val="24"/>
+          <w:szCs w:val="24"/>
+        </w:rPr>
+        <w:t>width="307"</w:t>
+      </w:r>
+      <w:r>
+        <w:rPr>
+          <w:color w:val="C00000"/>
+          <w:sz w:val="24"/>
+          <w:szCs w:val="24"/>
+        </w:rPr>
+        <w:t xml:space="preserve"> </w:t>
+      </w:r>
+      <w:r>
+        <w:rPr>
+          <w:color w:val="C00000"/>
+          <w:sz w:val="24"/>
+          <w:szCs w:val="24"/>
+        </w:rPr>
+        <w:t>height="200"</w:t>
+      </w:r>
+      <w:r>
+        <w:rPr>
+          <w:sz w:val="24"/>
+          <w:szCs w:val="24"/>
+        </w:rPr>
+        <w:t>&gt;</w:t>
+      </w:r>
+    </w:p>
+    <w:p>
+      <w:pPr>
+        <w:rPr>
+          <w:sz w:val="24"/>
+          <w:szCs w:val="24"/>
+        </w:rPr>
+      </w:pPr>
+      <w:r>
+        <w:rPr>
+          <w:sz w:val="24"/>
+          <w:szCs w:val="24"/>
+        </w:rPr>
+        <w:t>&lt;/body&gt;</w:t>
+      </w:r>
+    </w:p>
+    <w:p>
+      <w:pPr>
+        <w:rPr>
+          <w:sz w:val="24"/>
+          <w:szCs w:val="24"/>
+        </w:rPr>
+      </w:pPr>
+      <w:r>
+        <w:rPr>
+          <w:sz w:val="24"/>
+          <w:szCs w:val="24"/>
+        </w:rPr>
+        <w:t>&lt;/html&gt;</w:t>
       </w:r>
     </w:p>
     <w:sectPr>

</xml_diff>